<commit_message>
Pdf files + tasks in pdf
</commit_message>
<xml_diff>
--- a/shop/media/tasks/1_10 клас.docx
+++ b/shop/media/tasks/1_10 клас.docx
@@ -8,429 +8,82 @@
         <w:ind w:left="10" w:right="5"/>
         <w:jc w:val="center"/>
       </w:pPr>
-      <w:proofErr w:type="spellStart"/>
       <w:r>
         <w:rPr>
           <w:b/>
           <w:sz w:val="32"/>
         </w:rPr>
-        <w:t>Міністерство</w:t>
-      </w:r>
-      <w:proofErr w:type="spellEnd"/>
+        <w:t xml:space="preserve">Міністерство освіти і науки України </w:t>
+      </w:r>
+    </w:p>
+    <w:p>
+      <w:pPr>
+        <w:spacing w:after="217" w:line="259" w:lineRule="auto"/>
+        <w:ind w:left="10" w:right="35"/>
+        <w:jc w:val="center"/>
+      </w:pPr>
       <w:r>
         <w:rPr>
           <w:b/>
           <w:sz w:val="32"/>
         </w:rPr>
-        <w:t xml:space="preserve"> </w:t>
-      </w:r>
-      <w:proofErr w:type="spellStart"/>
+        <w:t xml:space="preserve">Київський національний університет імені Тараса Шевченка </w:t>
+      </w:r>
+    </w:p>
+    <w:p>
+      <w:pPr>
+        <w:spacing w:after="149" w:line="297" w:lineRule="auto"/>
+        <w:ind w:left="2535" w:hanging="2342"/>
+        <w:jc w:val="left"/>
+      </w:pPr>
       <w:r>
         <w:rPr>
           <w:b/>
           <w:sz w:val="32"/>
         </w:rPr>
-        <w:t>освіти</w:t>
-      </w:r>
-      <w:proofErr w:type="spellEnd"/>
+        <w:t xml:space="preserve"> Український фізико-математичний ліцей Київського національного університету імені Тараса Шевченка </w:t>
+      </w:r>
+    </w:p>
+    <w:p>
+      <w:pPr>
+        <w:spacing w:after="34" w:line="259" w:lineRule="auto"/>
+        <w:ind w:left="10" w:right="14"/>
+        <w:jc w:val="center"/>
+      </w:pPr>
       <w:r>
         <w:rPr>
           <w:b/>
           <w:sz w:val="32"/>
         </w:rPr>
-        <w:t xml:space="preserve"> і науки </w:t>
-      </w:r>
-      <w:proofErr w:type="spellStart"/>
+        <w:t xml:space="preserve">XXIV Всеукраїнська учнівська Інтернет-олімпіада з фізики  </w:t>
+      </w:r>
+    </w:p>
+    <w:p>
+      <w:pPr>
+        <w:spacing w:after="217" w:line="259" w:lineRule="auto"/>
+        <w:ind w:left="10"/>
+        <w:jc w:val="center"/>
+      </w:pPr>
       <w:r>
         <w:rPr>
           <w:b/>
           <w:sz w:val="32"/>
         </w:rPr>
-        <w:t>України</w:t>
-      </w:r>
-      <w:proofErr w:type="spellEnd"/>
+        <w:t xml:space="preserve">2024/2025 навчального року </w:t>
+      </w:r>
+    </w:p>
+    <w:p>
+      <w:pPr>
+        <w:spacing w:after="183" w:line="259" w:lineRule="auto"/>
+        <w:ind w:left="10" w:right="15"/>
+        <w:jc w:val="center"/>
+      </w:pPr>
       <w:r>
         <w:rPr>
           <w:b/>
           <w:sz w:val="32"/>
         </w:rPr>
-        <w:t xml:space="preserve"> </w:t>
-      </w:r>
-    </w:p>
-    <w:p>
-      <w:pPr>
-        <w:spacing w:after="217" w:line="259" w:lineRule="auto"/>
-        <w:ind w:left="10" w:right="35"/>
-        <w:jc w:val="center"/>
-      </w:pPr>
-      <w:proofErr w:type="spellStart"/>
-      <w:r>
-        <w:rPr>
-          <w:b/>
-          <w:sz w:val="32"/>
-        </w:rPr>
-        <w:t>Київський</w:t>
-      </w:r>
-      <w:proofErr w:type="spellEnd"/>
-      <w:r>
-        <w:rPr>
-          <w:b/>
-          <w:sz w:val="32"/>
-        </w:rPr>
-        <w:t xml:space="preserve"> </w:t>
-      </w:r>
-      <w:proofErr w:type="spellStart"/>
-      <w:r>
-        <w:rPr>
-          <w:b/>
-          <w:sz w:val="32"/>
-        </w:rPr>
-        <w:t>національний</w:t>
-      </w:r>
-      <w:proofErr w:type="spellEnd"/>
-      <w:r>
-        <w:rPr>
-          <w:b/>
-          <w:sz w:val="32"/>
-        </w:rPr>
-        <w:t xml:space="preserve"> </w:t>
-      </w:r>
-      <w:proofErr w:type="spellStart"/>
-      <w:r>
-        <w:rPr>
-          <w:b/>
-          <w:sz w:val="32"/>
-        </w:rPr>
-        <w:t>університет</w:t>
-      </w:r>
-      <w:proofErr w:type="spellEnd"/>
-      <w:r>
-        <w:rPr>
-          <w:b/>
-          <w:sz w:val="32"/>
-        </w:rPr>
-        <w:t xml:space="preserve"> </w:t>
-      </w:r>
-      <w:proofErr w:type="spellStart"/>
-      <w:r>
-        <w:rPr>
-          <w:b/>
-          <w:sz w:val="32"/>
-        </w:rPr>
-        <w:t>імені</w:t>
-      </w:r>
-      <w:proofErr w:type="spellEnd"/>
-      <w:r>
-        <w:rPr>
-          <w:b/>
-          <w:sz w:val="32"/>
-        </w:rPr>
-        <w:t xml:space="preserve"> Тараса Шевченка </w:t>
-      </w:r>
-    </w:p>
-    <w:p>
-      <w:pPr>
-        <w:spacing w:after="149" w:line="297" w:lineRule="auto"/>
-        <w:ind w:left="2535" w:hanging="2342"/>
-        <w:jc w:val="left"/>
-      </w:pPr>
-      <w:r>
-        <w:rPr>
-          <w:b/>
-          <w:sz w:val="32"/>
-        </w:rPr>
-        <w:t xml:space="preserve"> </w:t>
-      </w:r>
-      <w:proofErr w:type="spellStart"/>
-      <w:r>
-        <w:rPr>
-          <w:b/>
-          <w:sz w:val="32"/>
-        </w:rPr>
-        <w:t>Український</w:t>
-      </w:r>
-      <w:proofErr w:type="spellEnd"/>
-      <w:r>
-        <w:rPr>
-          <w:b/>
-          <w:sz w:val="32"/>
-        </w:rPr>
-        <w:t xml:space="preserve"> </w:t>
-      </w:r>
-      <w:proofErr w:type="spellStart"/>
-      <w:r>
-        <w:rPr>
-          <w:b/>
-          <w:sz w:val="32"/>
-        </w:rPr>
-        <w:t>фізико-математичний</w:t>
-      </w:r>
-      <w:proofErr w:type="spellEnd"/>
-      <w:r>
-        <w:rPr>
-          <w:b/>
-          <w:sz w:val="32"/>
-        </w:rPr>
-        <w:t xml:space="preserve"> </w:t>
-      </w:r>
-      <w:proofErr w:type="spellStart"/>
-      <w:r>
-        <w:rPr>
-          <w:b/>
-          <w:sz w:val="32"/>
-        </w:rPr>
-        <w:t>ліцей</w:t>
-      </w:r>
-      <w:proofErr w:type="spellEnd"/>
-      <w:r>
-        <w:rPr>
-          <w:b/>
-          <w:sz w:val="32"/>
-        </w:rPr>
-        <w:t xml:space="preserve"> </w:t>
-      </w:r>
-      <w:proofErr w:type="spellStart"/>
-      <w:r>
-        <w:rPr>
-          <w:b/>
-          <w:sz w:val="32"/>
-        </w:rPr>
-        <w:t>Київського</w:t>
-      </w:r>
-      <w:proofErr w:type="spellEnd"/>
-      <w:r>
-        <w:rPr>
-          <w:b/>
-          <w:sz w:val="32"/>
-        </w:rPr>
-        <w:t xml:space="preserve"> </w:t>
-      </w:r>
-      <w:proofErr w:type="spellStart"/>
-      <w:r>
-        <w:rPr>
-          <w:b/>
-          <w:sz w:val="32"/>
-        </w:rPr>
-        <w:t>національного</w:t>
-      </w:r>
-      <w:proofErr w:type="spellEnd"/>
-      <w:r>
-        <w:rPr>
-          <w:b/>
-          <w:sz w:val="32"/>
-        </w:rPr>
-        <w:t xml:space="preserve"> </w:t>
-      </w:r>
-      <w:proofErr w:type="spellStart"/>
-      <w:r>
-        <w:rPr>
-          <w:b/>
-          <w:sz w:val="32"/>
-        </w:rPr>
-        <w:t>університету</w:t>
-      </w:r>
-      <w:proofErr w:type="spellEnd"/>
-      <w:r>
-        <w:rPr>
-          <w:b/>
-          <w:sz w:val="32"/>
-        </w:rPr>
-        <w:t xml:space="preserve"> </w:t>
-      </w:r>
-      <w:proofErr w:type="spellStart"/>
-      <w:r>
-        <w:rPr>
-          <w:b/>
-          <w:sz w:val="32"/>
-        </w:rPr>
-        <w:t>імені</w:t>
-      </w:r>
-      <w:proofErr w:type="spellEnd"/>
-      <w:r>
-        <w:rPr>
-          <w:b/>
-          <w:sz w:val="32"/>
-        </w:rPr>
-        <w:t xml:space="preserve"> Тараса Шевченка </w:t>
-      </w:r>
-    </w:p>
-    <w:p>
-      <w:pPr>
-        <w:spacing w:after="34" w:line="259" w:lineRule="auto"/>
-        <w:ind w:left="10" w:right="14"/>
-        <w:jc w:val="center"/>
-      </w:pPr>
-      <w:r>
-        <w:rPr>
-          <w:b/>
-          <w:sz w:val="32"/>
-        </w:rPr>
-        <w:t xml:space="preserve">XXIV </w:t>
-      </w:r>
-      <w:proofErr w:type="spellStart"/>
-      <w:r>
-        <w:rPr>
-          <w:b/>
-          <w:sz w:val="32"/>
-        </w:rPr>
-        <w:t>Всеукраїнська</w:t>
-      </w:r>
-      <w:proofErr w:type="spellEnd"/>
-      <w:r>
-        <w:rPr>
-          <w:b/>
-          <w:sz w:val="32"/>
-        </w:rPr>
-        <w:t xml:space="preserve"> </w:t>
-      </w:r>
-      <w:proofErr w:type="spellStart"/>
-      <w:r>
-        <w:rPr>
-          <w:b/>
-          <w:sz w:val="32"/>
-        </w:rPr>
-        <w:t>учнівська</w:t>
-      </w:r>
-      <w:proofErr w:type="spellEnd"/>
-      <w:r>
-        <w:rPr>
-          <w:b/>
-          <w:sz w:val="32"/>
-        </w:rPr>
-        <w:t xml:space="preserve"> </w:t>
-      </w:r>
-      <w:proofErr w:type="spellStart"/>
-      <w:r>
-        <w:rPr>
-          <w:b/>
-          <w:sz w:val="32"/>
-        </w:rPr>
-        <w:t>Інтернет-олімпіада</w:t>
-      </w:r>
-      <w:proofErr w:type="spellEnd"/>
-      <w:r>
-        <w:rPr>
-          <w:b/>
-          <w:sz w:val="32"/>
-        </w:rPr>
-        <w:t xml:space="preserve"> з </w:t>
-      </w:r>
-      <w:proofErr w:type="spellStart"/>
-      <w:r>
-        <w:rPr>
-          <w:b/>
-          <w:sz w:val="32"/>
-        </w:rPr>
-        <w:t>фізики</w:t>
-      </w:r>
-      <w:proofErr w:type="spellEnd"/>
-      <w:r>
-        <w:rPr>
-          <w:b/>
-          <w:sz w:val="32"/>
-        </w:rPr>
-        <w:t xml:space="preserve">  </w:t>
-      </w:r>
-    </w:p>
-    <w:p>
-      <w:pPr>
-        <w:spacing w:after="217" w:line="259" w:lineRule="auto"/>
-        <w:ind w:left="10"/>
-        <w:jc w:val="center"/>
-      </w:pPr>
-      <w:r>
-        <w:rPr>
-          <w:b/>
-          <w:sz w:val="32"/>
-        </w:rPr>
-        <w:t xml:space="preserve">2024/2025 </w:t>
-      </w:r>
-      <w:proofErr w:type="spellStart"/>
-      <w:r>
-        <w:rPr>
-          <w:b/>
-          <w:sz w:val="32"/>
-        </w:rPr>
-        <w:t>навчального</w:t>
-      </w:r>
-      <w:proofErr w:type="spellEnd"/>
-      <w:r>
-        <w:rPr>
-          <w:b/>
-          <w:sz w:val="32"/>
-        </w:rPr>
-        <w:t xml:space="preserve"> року </w:t>
-      </w:r>
-    </w:p>
-    <w:p>
-      <w:pPr>
-        <w:spacing w:after="183" w:line="259" w:lineRule="auto"/>
-        <w:ind w:left="10" w:right="15"/>
-        <w:jc w:val="center"/>
-      </w:pPr>
-      <w:r>
-        <w:rPr>
-          <w:b/>
-          <w:sz w:val="32"/>
-        </w:rPr>
-        <w:t>І (</w:t>
-      </w:r>
-      <w:proofErr w:type="spellStart"/>
-      <w:r>
-        <w:rPr>
-          <w:b/>
-          <w:sz w:val="32"/>
-        </w:rPr>
-        <w:t>заочний</w:t>
-      </w:r>
-      <w:proofErr w:type="spellEnd"/>
-      <w:r>
-        <w:rPr>
-          <w:b/>
-          <w:sz w:val="32"/>
-        </w:rPr>
-        <w:t xml:space="preserve">) </w:t>
-      </w:r>
-      <w:proofErr w:type="spellStart"/>
-      <w:proofErr w:type="gramStart"/>
-      <w:r>
-        <w:rPr>
-          <w:b/>
-          <w:sz w:val="32"/>
-        </w:rPr>
-        <w:t>етап</w:t>
-      </w:r>
-      <w:proofErr w:type="spellEnd"/>
-      <w:r>
-        <w:rPr>
-          <w:b/>
-          <w:sz w:val="32"/>
-        </w:rPr>
-        <w:t xml:space="preserve">  І</w:t>
-      </w:r>
-      <w:proofErr w:type="gramEnd"/>
-      <w:r>
-        <w:rPr>
-          <w:b/>
-          <w:sz w:val="32"/>
-        </w:rPr>
-        <w:t xml:space="preserve"> тур  10 </w:t>
-      </w:r>
-      <w:proofErr w:type="spellStart"/>
-      <w:r>
-        <w:rPr>
-          <w:b/>
-          <w:sz w:val="32"/>
-        </w:rPr>
-        <w:t>клас</w:t>
-      </w:r>
-      <w:proofErr w:type="spellEnd"/>
-      <w:r>
-        <w:rPr>
-          <w:b/>
-          <w:sz w:val="32"/>
-        </w:rPr>
-        <w:t xml:space="preserve"> </w:t>
+        <w:t xml:space="preserve">І (заочний) етап  І тур  10 клас </w:t>
       </w:r>
     </w:p>
     <w:p>
@@ -454,81 +107,26 @@
         <w:jc w:val="left"/>
       </w:pPr>
       <w:r>
-        <w:t xml:space="preserve">1.  </w:t>
+        <w:t>1</w:t>
+      </w:r>
+      <w:r>
+        <w:t xml:space="preserve">.  </w:t>
       </w:r>
       <w:r>
         <w:rPr>
           <w:b/>
           <w:u w:val="single" w:color="000000"/>
         </w:rPr>
-        <w:t xml:space="preserve">«І </w:t>
-      </w:r>
-      <w:proofErr w:type="spellStart"/>
-      <w:r>
-        <w:rPr>
-          <w:b/>
-          <w:u w:val="single" w:color="000000"/>
-        </w:rPr>
-        <w:t>знов</w:t>
-      </w:r>
-      <w:proofErr w:type="spellEnd"/>
-      <w:r>
-        <w:rPr>
-          <w:b/>
-          <w:u w:val="single" w:color="000000"/>
-        </w:rPr>
-        <w:t xml:space="preserve"> </w:t>
-      </w:r>
-      <w:proofErr w:type="spellStart"/>
-      <w:r>
-        <w:rPr>
-          <w:b/>
-          <w:u w:val="single" w:color="000000"/>
-        </w:rPr>
-        <w:t>середня</w:t>
-      </w:r>
-      <w:proofErr w:type="spellEnd"/>
-      <w:r>
-        <w:rPr>
-          <w:b/>
-          <w:u w:val="single" w:color="000000"/>
-        </w:rPr>
-        <w:t xml:space="preserve"> </w:t>
-      </w:r>
-      <w:proofErr w:type="spellStart"/>
-      <w:proofErr w:type="gramStart"/>
-      <w:r>
-        <w:rPr>
-          <w:b/>
-          <w:u w:val="single" w:color="000000"/>
-        </w:rPr>
-        <w:t>швидкість</w:t>
-      </w:r>
-      <w:proofErr w:type="spellEnd"/>
-      <w:r>
-        <w:rPr>
-          <w:b/>
-          <w:u w:val="single" w:color="000000"/>
-        </w:rPr>
-        <w:t>»</w:t>
+        <w:t>«І знов середня швидкість»</w:t>
       </w:r>
       <w:r>
         <w:t xml:space="preserve">  </w:t>
       </w:r>
-      <w:proofErr w:type="spellStart"/>
       <w:r>
         <w:rPr>
           <w:b/>
         </w:rPr>
-        <w:t>Частина</w:t>
-      </w:r>
-      <w:proofErr w:type="spellEnd"/>
-      <w:proofErr w:type="gramEnd"/>
-      <w:r>
-        <w:rPr>
-          <w:b/>
-        </w:rPr>
-        <w:t xml:space="preserve"> І.</w:t>
+        <w:t>Частина І.</w:t>
       </w:r>
       <w:r>
         <w:t xml:space="preserve">  </w:t>
@@ -1222,45 +820,8 @@
           </mc:Fallback>
         </mc:AlternateContent>
       </w:r>
-      <w:proofErr w:type="spellStart"/>
-      <w:r>
-        <w:t>Автомобілям</w:t>
-      </w:r>
-      <w:proofErr w:type="spellEnd"/>
-      <w:r>
-        <w:t xml:space="preserve"> заборонено </w:t>
-      </w:r>
-      <w:proofErr w:type="spellStart"/>
-      <w:r>
-        <w:t>рухатись</w:t>
-      </w:r>
-      <w:proofErr w:type="spellEnd"/>
-      <w:r>
-        <w:t xml:space="preserve"> </w:t>
-      </w:r>
-      <w:proofErr w:type="spellStart"/>
-      <w:r>
-        <w:t>автотрасою</w:t>
-      </w:r>
-      <w:proofErr w:type="spellEnd"/>
-      <w:r>
-        <w:t xml:space="preserve"> </w:t>
-      </w:r>
-      <w:proofErr w:type="spellStart"/>
-      <w:r>
-        <w:t>швидше</w:t>
-      </w:r>
-      <w:proofErr w:type="spellEnd"/>
-      <w:r>
-        <w:t xml:space="preserve">, </w:t>
-      </w:r>
-      <w:proofErr w:type="spellStart"/>
-      <w:r>
-        <w:t>ніж</w:t>
-      </w:r>
-      <w:proofErr w:type="spellEnd"/>
-      <w:r>
-        <w:t xml:space="preserve"> 50 км/год. </w:t>
+      <w:r>
+        <w:t xml:space="preserve">Автомобілям заборонено рухатись автотрасою швидше, ніж 50 км/год. </w:t>
       </w:r>
     </w:p>
     <w:p>
@@ -1278,468 +839,77 @@
       </w:r>
       <w:r>
         <w:tab/>
-      </w:r>
-      <w:proofErr w:type="spellStart"/>
-      <w:r>
-        <w:t>наведеним</w:t>
-      </w:r>
-      <w:proofErr w:type="spellEnd"/>
-      <w:r>
-        <w:t xml:space="preserve"> </w:t>
+        <w:t xml:space="preserve">наведеним </w:t>
       </w:r>
       <w:r>
         <w:tab/>
-      </w:r>
-      <w:proofErr w:type="spellStart"/>
-      <w:r>
-        <w:t>графіком</w:t>
-      </w:r>
-      <w:proofErr w:type="spellEnd"/>
-      <w:r>
-        <w:t xml:space="preserve"> </w:t>
-      </w:r>
-      <w:proofErr w:type="spellStart"/>
-      <w:r>
-        <w:t>залежності</w:t>
-      </w:r>
-      <w:proofErr w:type="spellEnd"/>
-      <w:r>
-        <w:t xml:space="preserve"> </w:t>
+        <w:t xml:space="preserve">графіком залежності </w:t>
       </w:r>
       <w:r>
         <w:tab/>
-      </w:r>
-      <w:proofErr w:type="spellStart"/>
-      <w:r>
-        <w:t>середньої</w:t>
-      </w:r>
-      <w:proofErr w:type="spellEnd"/>
-      <w:r>
-        <w:t xml:space="preserve">̈ </w:t>
+        <w:t xml:space="preserve">середньої̈ </w:t>
       </w:r>
       <w:r>
         <w:tab/>
-      </w:r>
-      <w:proofErr w:type="spellStart"/>
-      <w:r>
-        <w:t>швидкості</w:t>
-      </w:r>
-      <w:proofErr w:type="spellEnd"/>
-      <w:r>
-        <w:t xml:space="preserve"> </w:t>
-      </w:r>
-      <w:proofErr w:type="spellStart"/>
-      <w:r>
-        <w:t>автомобілю</w:t>
-      </w:r>
-      <w:proofErr w:type="spellEnd"/>
-      <w:r>
-        <w:t xml:space="preserve"> </w:t>
-      </w:r>
-      <w:proofErr w:type="spellStart"/>
-      <w:r>
-        <w:t>від</w:t>
-      </w:r>
-      <w:proofErr w:type="spellEnd"/>
-      <w:r>
-        <w:t xml:space="preserve"> часу </w:t>
-      </w:r>
-      <w:proofErr w:type="spellStart"/>
-      <w:r>
-        <w:t>встановіть</w:t>
-      </w:r>
-      <w:proofErr w:type="spellEnd"/>
-      <w:r>
-        <w:t xml:space="preserve">, </w:t>
-      </w:r>
-      <w:proofErr w:type="spellStart"/>
+        <w:t xml:space="preserve">швидкості автомобілю від часу встановіть, </w:t>
+      </w:r>
       <w:r>
         <w:rPr>
           <w:b/>
         </w:rPr>
-        <w:t>чи</w:t>
-      </w:r>
-      <w:proofErr w:type="spellEnd"/>
-      <w:r>
-        <w:rPr>
-          <w:b/>
-        </w:rPr>
-        <w:t xml:space="preserve"> не </w:t>
+        <w:t xml:space="preserve">чи не </w:t>
       </w:r>
       <w:r>
         <w:rPr>
           <w:b/>
         </w:rPr>
         <w:tab/>
-      </w:r>
-      <w:proofErr w:type="spellStart"/>
+        <w:t>порушував</w:t>
+      </w:r>
+      <w:r>
+        <w:t xml:space="preserve"> </w:t>
+      </w:r>
+      <w:r>
+        <w:tab/>
+        <w:t xml:space="preserve">автомобіль </w:t>
+      </w:r>
+      <w:r>
+        <w:tab/>
+        <w:t xml:space="preserve">цю заборону? Б) Якщо порушував, то </w:t>
+      </w:r>
       <w:r>
         <w:rPr>
           <w:b/>
         </w:rPr>
-        <w:t>порушував</w:t>
-      </w:r>
-      <w:proofErr w:type="spellEnd"/>
+        <w:t>в який̆</w:t>
+      </w:r>
+      <w:r>
+        <w:t xml:space="preserve"> проміжок часу?  </w:t>
+      </w:r>
+    </w:p>
+    <w:p>
+      <w:pPr>
+        <w:spacing w:after="213" w:line="259" w:lineRule="auto"/>
+        <w:ind w:left="1869" w:firstLine="0"/>
+        <w:jc w:val="center"/>
+      </w:pPr>
       <w:r>
         <w:t xml:space="preserve"> </w:t>
       </w:r>
-      <w:r>
-        <w:tab/>
-      </w:r>
-      <w:proofErr w:type="spellStart"/>
-      <w:r>
-        <w:t>автомобіль</w:t>
-      </w:r>
-      <w:proofErr w:type="spellEnd"/>
-      <w:r>
-        <w:t xml:space="preserve"> </w:t>
-      </w:r>
-      <w:r>
-        <w:tab/>
-      </w:r>
-      <w:proofErr w:type="spellStart"/>
-      <w:r>
-        <w:t>цю</w:t>
-      </w:r>
-      <w:proofErr w:type="spellEnd"/>
-      <w:r>
-        <w:t xml:space="preserve"> </w:t>
-      </w:r>
-      <w:proofErr w:type="spellStart"/>
-      <w:r>
-        <w:t>заборону</w:t>
-      </w:r>
-      <w:proofErr w:type="spellEnd"/>
-      <w:r>
-        <w:t xml:space="preserve">? Б) </w:t>
-      </w:r>
-      <w:proofErr w:type="spellStart"/>
-      <w:r>
-        <w:t>Якщо</w:t>
-      </w:r>
-      <w:proofErr w:type="spellEnd"/>
-      <w:r>
-        <w:t xml:space="preserve"> </w:t>
-      </w:r>
-      <w:proofErr w:type="spellStart"/>
-      <w:r>
-        <w:t>порушував</w:t>
-      </w:r>
-      <w:proofErr w:type="spellEnd"/>
-      <w:r>
-        <w:t xml:space="preserve">, то </w:t>
-      </w:r>
+    </w:p>
+    <w:p>
+      <w:pPr>
+        <w:spacing w:after="171"/>
+        <w:ind w:left="-5" w:right="8"/>
+      </w:pPr>
       <w:r>
         <w:rPr>
           <w:b/>
         </w:rPr>
-        <w:t xml:space="preserve">в </w:t>
-      </w:r>
-      <w:proofErr w:type="spellStart"/>
-      <w:r>
-        <w:rPr>
-          <w:b/>
-        </w:rPr>
-        <w:t>який</w:t>
-      </w:r>
-      <w:proofErr w:type="spellEnd"/>
-      <w:r>
-        <w:rPr>
-          <w:b/>
-        </w:rPr>
-        <w:t>̆</w:t>
-      </w:r>
-      <w:r>
-        <w:t xml:space="preserve"> </w:t>
-      </w:r>
-      <w:proofErr w:type="spellStart"/>
-      <w:r>
-        <w:t>проміжок</w:t>
-      </w:r>
-      <w:proofErr w:type="spellEnd"/>
-      <w:r>
-        <w:t xml:space="preserve"> часу?  </w:t>
-      </w:r>
-    </w:p>
-    <w:p>
-      <w:pPr>
-        <w:spacing w:after="213" w:line="259" w:lineRule="auto"/>
-        <w:ind w:left="1869" w:firstLine="0"/>
-        <w:jc w:val="center"/>
-      </w:pPr>
-      <w:r>
-        <w:t xml:space="preserve"> </w:t>
-      </w:r>
-    </w:p>
-    <w:p>
-      <w:pPr>
-        <w:spacing w:after="171"/>
-        <w:ind w:left="-5" w:right="8"/>
-      </w:pPr>
-      <w:proofErr w:type="spellStart"/>
-      <w:r>
-        <w:rPr>
-          <w:b/>
-        </w:rPr>
-        <w:t>Частина</w:t>
-      </w:r>
-      <w:proofErr w:type="spellEnd"/>
-      <w:r>
-        <w:rPr>
-          <w:b/>
-        </w:rPr>
-        <w:t xml:space="preserve"> ІІ.  </w:t>
-      </w:r>
-      <w:r>
-        <w:t xml:space="preserve">Машина </w:t>
-      </w:r>
-      <w:proofErr w:type="spellStart"/>
-      <w:r>
-        <w:t>їде</w:t>
-      </w:r>
-      <w:proofErr w:type="spellEnd"/>
-      <w:r>
-        <w:t xml:space="preserve"> по </w:t>
-      </w:r>
-      <w:proofErr w:type="spellStart"/>
-      <w:r>
-        <w:t>горизонтальній</w:t>
-      </w:r>
-      <w:proofErr w:type="spellEnd"/>
-      <w:r>
-        <w:t xml:space="preserve"> </w:t>
-      </w:r>
-      <w:proofErr w:type="spellStart"/>
-      <w:r>
-        <w:t>прямій</w:t>
-      </w:r>
-      <w:proofErr w:type="spellEnd"/>
-      <w:r>
-        <w:t xml:space="preserve"> </w:t>
-      </w:r>
-      <w:proofErr w:type="spellStart"/>
-      <w:r>
-        <w:t>ділянці</w:t>
-      </w:r>
-      <w:proofErr w:type="spellEnd"/>
-      <w:r>
-        <w:t xml:space="preserve"> дороги. </w:t>
-      </w:r>
-      <w:proofErr w:type="gramStart"/>
-      <w:r>
-        <w:t>У момент</w:t>
-      </w:r>
-      <w:proofErr w:type="gramEnd"/>
-      <w:r>
-        <w:t xml:space="preserve"> </w:t>
-      </w:r>
-      <w:proofErr w:type="spellStart"/>
-      <w:r>
-        <w:t>проїзду</w:t>
-      </w:r>
-      <w:proofErr w:type="spellEnd"/>
-      <w:r>
-        <w:t xml:space="preserve"> </w:t>
-      </w:r>
-      <w:proofErr w:type="spellStart"/>
-      <w:r>
-        <w:t>машини</w:t>
-      </w:r>
-      <w:proofErr w:type="spellEnd"/>
-      <w:r>
-        <w:t xml:space="preserve"> </w:t>
-      </w:r>
-      <w:proofErr w:type="spellStart"/>
-      <w:r>
-        <w:t>повз</w:t>
-      </w:r>
-      <w:proofErr w:type="spellEnd"/>
-      <w:r>
-        <w:t xml:space="preserve"> </w:t>
-      </w:r>
-      <w:proofErr w:type="spellStart"/>
-      <w:r>
-        <w:t>автобусну</w:t>
-      </w:r>
-      <w:proofErr w:type="spellEnd"/>
-      <w:r>
-        <w:t xml:space="preserve"> </w:t>
-      </w:r>
-      <w:proofErr w:type="spellStart"/>
-      <w:r>
-        <w:t>зупинку</w:t>
-      </w:r>
-      <w:proofErr w:type="spellEnd"/>
-      <w:r>
-        <w:t xml:space="preserve"> </w:t>
-      </w:r>
-      <w:proofErr w:type="spellStart"/>
-      <w:r>
-        <w:t>пасажир</w:t>
-      </w:r>
-      <w:proofErr w:type="spellEnd"/>
-      <w:r>
-        <w:t xml:space="preserve"> почав </w:t>
-      </w:r>
-      <w:proofErr w:type="spellStart"/>
-      <w:r>
-        <w:t>будувати</w:t>
-      </w:r>
-      <w:proofErr w:type="spellEnd"/>
-      <w:r>
-        <w:t xml:space="preserve"> </w:t>
-      </w:r>
-      <w:proofErr w:type="spellStart"/>
-      <w:r>
-        <w:t>графік</w:t>
-      </w:r>
-      <w:proofErr w:type="spellEnd"/>
-      <w:r>
-        <w:t xml:space="preserve"> </w:t>
-      </w:r>
-      <w:proofErr w:type="spellStart"/>
-      <w:r>
-        <w:t>залежності</w:t>
-      </w:r>
-      <w:proofErr w:type="spellEnd"/>
-      <w:r>
-        <w:t xml:space="preserve"> </w:t>
-      </w:r>
-      <w:proofErr w:type="spellStart"/>
-      <w:r>
-        <w:t>середньої</w:t>
-      </w:r>
-      <w:proofErr w:type="spellEnd"/>
-      <w:r>
-        <w:t xml:space="preserve"> </w:t>
-      </w:r>
-      <w:proofErr w:type="spellStart"/>
-      <w:r>
-        <w:t>швидкості</w:t>
-      </w:r>
-      <w:proofErr w:type="spellEnd"/>
-      <w:r>
-        <w:t xml:space="preserve"> </w:t>
-      </w:r>
-      <w:proofErr w:type="spellStart"/>
-      <w:r>
-        <w:t>машини</w:t>
-      </w:r>
-      <w:proofErr w:type="spellEnd"/>
-      <w:r>
-        <w:t xml:space="preserve"> на шляху, </w:t>
-      </w:r>
-      <w:proofErr w:type="spellStart"/>
-      <w:r>
-        <w:t>пройденому</w:t>
-      </w:r>
-      <w:proofErr w:type="spellEnd"/>
-      <w:r>
-        <w:t xml:space="preserve"> </w:t>
-      </w:r>
-      <w:proofErr w:type="spellStart"/>
-      <w:r>
-        <w:t>після</w:t>
-      </w:r>
-      <w:proofErr w:type="spellEnd"/>
-      <w:r>
-        <w:t xml:space="preserve"> </w:t>
-      </w:r>
-      <w:proofErr w:type="spellStart"/>
-      <w:r>
-        <w:t>зупинки</w:t>
-      </w:r>
-      <w:proofErr w:type="spellEnd"/>
-      <w:r>
-        <w:t xml:space="preserve">, </w:t>
-      </w:r>
-      <w:proofErr w:type="spellStart"/>
-      <w:r>
-        <w:t>від</w:t>
-      </w:r>
-      <w:proofErr w:type="spellEnd"/>
-      <w:r>
-        <w:t xml:space="preserve"> </w:t>
-      </w:r>
-      <w:proofErr w:type="spellStart"/>
-      <w:r>
-        <w:t>відстані</w:t>
-      </w:r>
-      <w:proofErr w:type="spellEnd"/>
-      <w:r>
-        <w:t xml:space="preserve"> до </w:t>
-      </w:r>
-      <w:proofErr w:type="spellStart"/>
-      <w:r>
-        <w:t>зупинки</w:t>
-      </w:r>
-      <w:proofErr w:type="spellEnd"/>
-      <w:r>
-        <w:t xml:space="preserve">. За </w:t>
-      </w:r>
-      <w:proofErr w:type="spellStart"/>
-      <w:r>
-        <w:t>наведеним</w:t>
-      </w:r>
-      <w:proofErr w:type="spellEnd"/>
-      <w:r>
-        <w:t xml:space="preserve"> </w:t>
-      </w:r>
-      <w:proofErr w:type="spellStart"/>
-      <w:r>
-        <w:t>графіком</w:t>
-      </w:r>
-      <w:proofErr w:type="spellEnd"/>
-      <w:r>
-        <w:t xml:space="preserve"> </w:t>
-      </w:r>
-      <w:proofErr w:type="spellStart"/>
-      <w:r>
-        <w:t>середньої</w:t>
-      </w:r>
-      <w:proofErr w:type="spellEnd"/>
-      <w:r>
-        <w:t xml:space="preserve"> </w:t>
-      </w:r>
-      <w:proofErr w:type="spellStart"/>
-      <w:r>
-        <w:t>швидкості</w:t>
-      </w:r>
-      <w:proofErr w:type="spellEnd"/>
-      <w:r>
-        <w:t xml:space="preserve"> руху </w:t>
-      </w:r>
-      <w:proofErr w:type="spellStart"/>
-      <w:r>
-        <w:t>машини</w:t>
-      </w:r>
-      <w:proofErr w:type="spellEnd"/>
-      <w:r>
-        <w:t xml:space="preserve"> </w:t>
-      </w:r>
-      <w:proofErr w:type="spellStart"/>
-      <w:r>
-        <w:t>від</w:t>
-      </w:r>
-      <w:proofErr w:type="spellEnd"/>
-      <w:r>
-        <w:t xml:space="preserve"> </w:t>
-      </w:r>
-      <w:proofErr w:type="spellStart"/>
-      <w:r>
-        <w:t>пройденої</w:t>
-      </w:r>
-      <w:proofErr w:type="spellEnd"/>
-      <w:r>
-        <w:t xml:space="preserve"> </w:t>
-      </w:r>
-      <w:proofErr w:type="spellStart"/>
-      <w:r>
-        <w:t>відстані</w:t>
-      </w:r>
-      <w:proofErr w:type="spellEnd"/>
-      <w:r>
-        <w:t xml:space="preserve">: </w:t>
+        <w:t xml:space="preserve">Частина ІІ.  </w:t>
+      </w:r>
+      <w:r>
+        <w:t xml:space="preserve">Машина їде по горизонтальній прямій ділянці дороги. У момент проїзду машини повз автобусну зупинку пасажир почав будувати графік залежності середньої швидкості машини на шляху, пройденому після зупинки, від відстані до зупинки. За наведеним графіком середньої швидкості руху машини від пройденої відстані: </w:t>
       </w:r>
     </w:p>
     <w:p>
@@ -1794,110 +964,44 @@
         </w:drawing>
       </w:r>
       <w:r>
-        <w:t xml:space="preserve">А) </w:t>
-      </w:r>
-      <w:proofErr w:type="spellStart"/>
-      <w:r>
-        <w:t>Знайдіть</w:t>
-      </w:r>
-      <w:proofErr w:type="spellEnd"/>
-      <w:r>
-        <w:t xml:space="preserve"> </w:t>
-      </w:r>
-      <w:proofErr w:type="spellStart"/>
+        <w:t xml:space="preserve">А) Знайдіть </w:t>
+      </w:r>
       <w:r>
         <w:rPr>
           <w:b/>
         </w:rPr>
-        <w:t>середню</w:t>
-      </w:r>
-      <w:proofErr w:type="spellEnd"/>
+        <w:t>середню швидкість</w:t>
+      </w:r>
+      <w:r>
+        <w:t xml:space="preserve"> на шляху від 50 до 125 м; </w:t>
+      </w:r>
+    </w:p>
+    <w:p>
+      <w:pPr>
+        <w:spacing w:line="303" w:lineRule="auto"/>
+        <w:ind w:left="-5" w:right="-12"/>
+        <w:jc w:val="left"/>
+      </w:pPr>
+      <w:r>
+        <w:t xml:space="preserve">Б) </w:t>
+      </w:r>
       <w:r>
         <w:rPr>
           <w:b/>
         </w:rPr>
+        <w:t>Отримайте та зобразіть</w:t>
+      </w:r>
+      <w:r>
         <w:t xml:space="preserve"> </w:t>
       </w:r>
-      <w:proofErr w:type="spellStart"/>
-      <w:r>
-        <w:rPr>
-          <w:b/>
-        </w:rPr>
-        <w:t>швидкість</w:t>
-      </w:r>
-      <w:proofErr w:type="spellEnd"/>
-      <w:r>
-        <w:t xml:space="preserve"> </w:t>
-      </w:r>
-      <w:proofErr w:type="gramStart"/>
-      <w:r>
-        <w:t>на шляху</w:t>
-      </w:r>
-      <w:proofErr w:type="gramEnd"/>
-      <w:r>
-        <w:t xml:space="preserve"> </w:t>
-      </w:r>
-      <w:proofErr w:type="spellStart"/>
-      <w:r>
-        <w:t>від</w:t>
-      </w:r>
-      <w:proofErr w:type="spellEnd"/>
-      <w:r>
-        <w:t xml:space="preserve"> 50 до 125 м; </w:t>
-      </w:r>
-    </w:p>
-    <w:p>
-      <w:pPr>
-        <w:spacing w:line="303" w:lineRule="auto"/>
-        <w:ind w:left="-5" w:right="-12"/>
-        <w:jc w:val="left"/>
-      </w:pPr>
-      <w:r>
-        <w:t xml:space="preserve">Б) </w:t>
-      </w:r>
-      <w:proofErr w:type="spellStart"/>
-      <w:r>
-        <w:rPr>
-          <w:b/>
-        </w:rPr>
-        <w:t>Отримайте</w:t>
-      </w:r>
-      <w:proofErr w:type="spellEnd"/>
-      <w:r>
-        <w:rPr>
-          <w:b/>
-        </w:rPr>
-        <w:t xml:space="preserve"> та </w:t>
-      </w:r>
-      <w:proofErr w:type="spellStart"/>
-      <w:r>
-        <w:rPr>
-          <w:b/>
-        </w:rPr>
-        <w:t>зобразіть</w:t>
-      </w:r>
-      <w:proofErr w:type="spellEnd"/>
-      <w:r>
-        <w:t xml:space="preserve"> </w:t>
-      </w:r>
-      <w:proofErr w:type="spellStart"/>
       <w:r>
         <w:rPr>
           <w:b/>
         </w:rPr>
         <w:t>залежність</w:t>
       </w:r>
-      <w:proofErr w:type="spellEnd"/>
-      <w:r>
-        <w:t xml:space="preserve"> </w:t>
-      </w:r>
-      <w:proofErr w:type="spellStart"/>
-      <w:r>
-        <w:t>пройденого</w:t>
-      </w:r>
-      <w:proofErr w:type="spellEnd"/>
-      <w:r>
-        <w:t xml:space="preserve"> шляху </w:t>
+      <w:r>
+        <w:t xml:space="preserve"> пройденого шляху </w:t>
       </w:r>
     </w:p>
     <w:p>
@@ -1905,13 +1009,8 @@
         <w:spacing w:after="187"/>
         <w:ind w:left="-5" w:right="8"/>
       </w:pPr>
-      <w:proofErr w:type="spellStart"/>
-      <w:r>
-        <w:t>від</w:t>
-      </w:r>
-      <w:proofErr w:type="spellEnd"/>
-      <w:r>
-        <w:t xml:space="preserve"> часу руху; </w:t>
+      <w:r>
+        <w:t xml:space="preserve">від часу руху; </w:t>
       </w:r>
     </w:p>
     <w:p>
@@ -1925,113 +1024,23 @@
       <w:r>
         <w:t xml:space="preserve">В) </w:t>
       </w:r>
-      <w:proofErr w:type="spellStart"/>
       <w:r>
         <w:rPr>
           <w:b/>
         </w:rPr>
-        <w:t>Чи</w:t>
-      </w:r>
-      <w:proofErr w:type="spellEnd"/>
-      <w:r>
-        <w:rPr>
-          <w:b/>
-        </w:rPr>
-        <w:t xml:space="preserve"> </w:t>
-      </w:r>
-      <w:proofErr w:type="spellStart"/>
-      <w:r>
-        <w:rPr>
-          <w:b/>
-        </w:rPr>
-        <w:t>немає</w:t>
-      </w:r>
-      <w:proofErr w:type="spellEnd"/>
-      <w:r>
-        <w:t xml:space="preserve"> в </w:t>
-      </w:r>
-      <w:proofErr w:type="spellStart"/>
-      <w:r>
-        <w:t>цьому</w:t>
-      </w:r>
-      <w:proofErr w:type="spellEnd"/>
-      <w:r>
-        <w:t xml:space="preserve"> </w:t>
-      </w:r>
-      <w:proofErr w:type="spellStart"/>
-      <w:r>
-        <w:t>русі</w:t>
-      </w:r>
-      <w:proofErr w:type="spellEnd"/>
-      <w:r>
-        <w:t xml:space="preserve"> </w:t>
-      </w:r>
-      <w:proofErr w:type="spellStart"/>
-      <w:r>
-        <w:t>чогось</w:t>
-      </w:r>
-      <w:proofErr w:type="spellEnd"/>
-      <w:r>
-        <w:t xml:space="preserve"> </w:t>
-      </w:r>
-      <w:proofErr w:type="spellStart"/>
-      <w:r>
-        <w:t>підозрілого</w:t>
-      </w:r>
-      <w:proofErr w:type="spellEnd"/>
-      <w:r>
-        <w:t xml:space="preserve"> та </w:t>
-      </w:r>
-      <w:proofErr w:type="spellStart"/>
-      <w:r>
-        <w:t>нефізичного</w:t>
-      </w:r>
-      <w:proofErr w:type="spellEnd"/>
-      <w:r>
-        <w:t xml:space="preserve">? </w:t>
-      </w:r>
-      <w:proofErr w:type="spellStart"/>
-      <w:r>
-        <w:t>Якщо</w:t>
-      </w:r>
-      <w:proofErr w:type="spellEnd"/>
-      <w:r>
-        <w:t xml:space="preserve"> так, то </w:t>
-      </w:r>
-      <w:proofErr w:type="spellStart"/>
-      <w:r>
-        <w:t>вкажіть</w:t>
-      </w:r>
-      <w:proofErr w:type="spellEnd"/>
-      <w:r>
-        <w:t xml:space="preserve">, </w:t>
-      </w:r>
-      <w:proofErr w:type="spellStart"/>
+        <w:t>Чи немає</w:t>
+      </w:r>
+      <w:r>
+        <w:t xml:space="preserve"> в цьому русі чогось підозрілого та нефізичного? Якщо так, то вкажіть, </w:t>
+      </w:r>
       <w:r>
         <w:rPr>
           <w:b/>
         </w:rPr>
         <w:t>чому</w:t>
       </w:r>
-      <w:proofErr w:type="spellEnd"/>
-      <w:r>
-        <w:t xml:space="preserve"> </w:t>
-      </w:r>
-      <w:proofErr w:type="spellStart"/>
-      <w:r>
-        <w:t>ви</w:t>
-      </w:r>
-      <w:proofErr w:type="spellEnd"/>
-      <w:r>
-        <w:t xml:space="preserve"> так </w:t>
-      </w:r>
-      <w:proofErr w:type="spellStart"/>
-      <w:r>
-        <w:t>вважаєте</w:t>
-      </w:r>
-      <w:proofErr w:type="spellEnd"/>
-      <w:r>
-        <w:t xml:space="preserve">? </w:t>
+      <w:r>
+        <w:t xml:space="preserve"> ви так вважаєте? </w:t>
       </w:r>
     </w:p>
     <w:sectPr>

</xml_diff>